<commit_message>
Cours du vendredi 2/10
</commit_message>
<xml_diff>
--- a/Français/Bac.docx
+++ b/Français/Bac.docx
@@ -531,8 +531,749 @@
         </w:rPr>
         <w:t>Synt : synthaxe</w:t>
       </w:r>
+    </w:p>
+    <w:p>
+      <w:pPr>
+        <w:rPr>
+          <w:sz w:val="36"/>
+          <w:szCs w:val="36"/>
+        </w:rPr>
+      </w:pPr>
+    </w:p>
+    <w:p>
+      <w:pPr>
+        <w:rPr>
+          <w:sz w:val="36"/>
+          <w:szCs w:val="36"/>
+        </w:rPr>
+      </w:pPr>
+      <w:r>
+        <w:rPr>
+          <w:sz w:val="36"/>
+          <w:szCs w:val="36"/>
+        </w:rPr>
+        <w:t>Lecture linéaire :</w:t>
+      </w:r>
+    </w:p>
+    <w:p>
+      <w:pPr>
+        <w:rPr>
+          <w:sz w:val="36"/>
+          <w:szCs w:val="36"/>
+        </w:rPr>
+      </w:pPr>
+      <w:r>
+        <w:rPr>
+          <w:sz w:val="36"/>
+          <w:szCs w:val="36"/>
+        </w:rPr>
+        <w:t>Intro :</w:t>
+      </w:r>
+    </w:p>
+    <w:p>
+      <w:pPr>
+        <w:pStyle w:val="Paragraphedeliste"/>
+        <w:numPr>
+          <w:ilvl w:val="0"/>
+          <w:numId w:val="1"/>
+        </w:numPr>
+        <w:rPr>
+          <w:sz w:val="36"/>
+          <w:szCs w:val="36"/>
+        </w:rPr>
+      </w:pPr>
+      <w:r>
+        <w:rPr>
+          <w:sz w:val="36"/>
+          <w:szCs w:val="36"/>
+        </w:rPr>
+        <w:t>L’auteur</w:t>
+      </w:r>
+    </w:p>
+    <w:p>
+      <w:pPr>
+        <w:pStyle w:val="Paragraphedeliste"/>
+        <w:numPr>
+          <w:ilvl w:val="0"/>
+          <w:numId w:val="1"/>
+        </w:numPr>
+        <w:rPr>
+          <w:sz w:val="36"/>
+          <w:szCs w:val="36"/>
+        </w:rPr>
+      </w:pPr>
+      <w:r>
+        <w:rPr>
+          <w:sz w:val="36"/>
+          <w:szCs w:val="36"/>
+        </w:rPr>
+        <w:t>L’œuvre / le texte</w:t>
+      </w:r>
+    </w:p>
+    <w:p>
+      <w:pPr>
+        <w:rPr>
+          <w:sz w:val="36"/>
+          <w:szCs w:val="36"/>
+        </w:rPr>
+      </w:pPr>
+    </w:p>
+    <w:p>
+      <w:pPr>
+        <w:rPr>
+          <w:sz w:val="32"/>
+          <w:szCs w:val="32"/>
+        </w:rPr>
+      </w:pPr>
+      <w:r>
+        <w:rPr>
+          <w:sz w:val="32"/>
+          <w:szCs w:val="32"/>
+        </w:rPr>
+        <w:t>Cette fable est extraite du livre VII</w:t>
+      </w:r>
+      <w:r>
+        <w:rPr>
+          <w:sz w:val="32"/>
+          <w:szCs w:val="32"/>
+        </w:rPr>
+        <w:t>, il inaugure le second recueil des fables</w:t>
+      </w:r>
+      <w:r>
+        <w:rPr>
+          <w:sz w:val="32"/>
+          <w:szCs w:val="32"/>
+        </w:rPr>
+        <w:t xml:space="preserve"> publié en </w:t>
+      </w:r>
+      <w:r>
+        <w:rPr>
+          <w:sz w:val="32"/>
+          <w:szCs w:val="32"/>
+        </w:rPr>
+        <w:t>1678</w:t>
+      </w:r>
+      <w:r>
+        <w:rPr>
+          <w:sz w:val="32"/>
+          <w:szCs w:val="32"/>
+        </w:rPr>
+        <w:t>.</w:t>
+      </w:r>
+      <w:r>
+        <w:rPr>
+          <w:sz w:val="32"/>
+          <w:szCs w:val="32"/>
+        </w:rPr>
+        <w:t xml:space="preserve"> Ce livre contient 17 fables dont huit mettent en scène des animaux</w:t>
+      </w:r>
+      <w:r>
+        <w:rPr>
+          <w:sz w:val="32"/>
+          <w:szCs w:val="32"/>
+        </w:rPr>
+        <w:t>.</w:t>
+      </w:r>
+    </w:p>
+    <w:p>
+      <w:pPr>
+        <w:pStyle w:val="Paragraphedeliste"/>
+        <w:numPr>
+          <w:ilvl w:val="0"/>
+          <w:numId w:val="4"/>
+        </w:numPr>
+        <w:rPr>
+          <w:sz w:val="32"/>
+          <w:szCs w:val="32"/>
+        </w:rPr>
+      </w:pPr>
+      <w:r>
+        <w:rPr>
+          <w:sz w:val="32"/>
+          <w:szCs w:val="32"/>
+        </w:rPr>
+        <w:t xml:space="preserve"> </w:t>
+      </w:r>
+      <w:r>
+        <w:rPr>
+          <w:sz w:val="32"/>
+          <w:szCs w:val="32"/>
+        </w:rPr>
+        <w:t>Le titre :</w:t>
+      </w:r>
+    </w:p>
+    <w:p>
+      <w:pPr>
+        <w:ind w:left="360"/>
+        <w:rPr>
+          <w:sz w:val="32"/>
+          <w:szCs w:val="32"/>
+        </w:rPr>
+      </w:pPr>
+      <w:r>
+        <w:rPr>
+          <w:sz w:val="32"/>
+          <w:szCs w:val="32"/>
+        </w:rPr>
+        <w:t xml:space="preserve">Ce titre </w:t>
+      </w:r>
+      <w:r>
+        <w:rPr>
+          <w:sz w:val="32"/>
+          <w:szCs w:val="32"/>
+        </w:rPr>
+        <w:tab/>
+        <w:t>nous plonge dans l’univers de la monarchie :</w:t>
+      </w:r>
+      <w:r>
+        <w:rPr>
+          <w:sz w:val="32"/>
+          <w:szCs w:val="32"/>
+        </w:rPr>
+        <w:t xml:space="preserve"> le mot cour renvoi au règne de louis XIV</w:t>
+      </w:r>
+      <w:r>
+        <w:rPr>
+          <w:sz w:val="32"/>
+          <w:szCs w:val="32"/>
+        </w:rPr>
+        <w:t xml:space="preserve"> ;</w:t>
+      </w:r>
+      <w:r>
+        <w:rPr>
+          <w:sz w:val="32"/>
+          <w:szCs w:val="32"/>
+        </w:rPr>
+        <w:t xml:space="preserve"> on peut rappeler l’importance du code social qui régissait les rapports entre les courtisans et le monarque</w:t>
+      </w:r>
+      <w:r>
+        <w:rPr>
+          <w:sz w:val="32"/>
+          <w:szCs w:val="32"/>
+        </w:rPr>
+        <w:t>. Dès le titre on comprend que la fontaine propose une réflexion sur le pouvoir, amené par la personnification du lion.</w:t>
+      </w:r>
+    </w:p>
+    <w:p>
+      <w:pPr>
+        <w:pStyle w:val="Paragraphedeliste"/>
+        <w:numPr>
+          <w:ilvl w:val="0"/>
+          <w:numId w:val="4"/>
+        </w:numPr>
+        <w:rPr>
+          <w:sz w:val="32"/>
+          <w:szCs w:val="32"/>
+        </w:rPr>
+      </w:pPr>
+      <w:r>
+        <w:rPr>
+          <w:sz w:val="32"/>
+          <w:szCs w:val="32"/>
+        </w:rPr>
+        <w:t>Le récit</w:t>
+      </w:r>
+    </w:p>
+    <w:p>
+      <w:pPr>
+        <w:pStyle w:val="Paragraphedeliste"/>
+        <w:numPr>
+          <w:ilvl w:val="0"/>
+          <w:numId w:val="5"/>
+        </w:numPr>
+        <w:rPr>
+          <w:sz w:val="32"/>
+          <w:szCs w:val="32"/>
+        </w:rPr>
+      </w:pPr>
+      <w:r>
+        <w:rPr>
+          <w:sz w:val="32"/>
+          <w:szCs w:val="32"/>
+        </w:rPr>
+        <w:t>V1 à V14 : l’invitation :</w:t>
+      </w:r>
+    </w:p>
+    <w:p>
+      <w:pPr>
+        <w:pStyle w:val="Paragraphedeliste"/>
+        <w:ind w:left="1080"/>
+        <w:rPr>
+          <w:sz w:val="32"/>
+          <w:szCs w:val="32"/>
+        </w:rPr>
+      </w:pPr>
+      <w:r>
+        <w:rPr>
+          <w:sz w:val="32"/>
+          <w:szCs w:val="32"/>
+        </w:rPr>
+        <w:t>Vers 1 et 2 nous avons une phrase qui sert d’exposition (situation initiale)</w:t>
+      </w:r>
+      <w:r>
+        <w:rPr>
+          <w:sz w:val="32"/>
+          <w:szCs w:val="32"/>
+        </w:rPr>
+        <w:t>. Dès les premiers mots</w:t>
+      </w:r>
+      <w:r>
+        <w:rPr>
+          <w:sz w:val="32"/>
+          <w:szCs w:val="32"/>
+        </w:rPr>
+        <w:t xml:space="preserve"> on désigne Louis XIV avec l’utilisation de « sa </w:t>
+      </w:r>
+      <w:r>
+        <w:rPr>
+          <w:sz w:val="32"/>
+          <w:szCs w:val="32"/>
+        </w:rPr>
+        <w:t>M</w:t>
+      </w:r>
+      <w:r>
+        <w:rPr>
+          <w:sz w:val="32"/>
+          <w:szCs w:val="32"/>
+        </w:rPr>
+        <w:t xml:space="preserve">ajesté » qui est suivie par </w:t>
+      </w:r>
+      <w:r>
+        <w:rPr>
+          <w:sz w:val="32"/>
+          <w:szCs w:val="32"/>
+        </w:rPr>
+        <w:lastRenderedPageBreak/>
+        <w:t>« </w:t>
+      </w:r>
+      <w:r>
+        <w:rPr>
+          <w:sz w:val="32"/>
+          <w:szCs w:val="32"/>
+        </w:rPr>
+        <w:t>Lionne »</w:t>
+      </w:r>
+      <w:r>
+        <w:rPr>
+          <w:sz w:val="32"/>
+          <w:szCs w:val="32"/>
+        </w:rPr>
+        <w:t>.</w:t>
+      </w:r>
+      <w:r>
+        <w:rPr>
+          <w:sz w:val="32"/>
+          <w:szCs w:val="32"/>
+        </w:rPr>
+        <w:t xml:space="preserve"> Le lion devient le symbole de la royauté. Remarque : les deux mots prennent une majuscule.</w:t>
+      </w:r>
+      <w:r>
+        <w:rPr>
+          <w:sz w:val="32"/>
+          <w:szCs w:val="32"/>
+        </w:rPr>
+        <w:t xml:space="preserve"> Cela confirme le thème du pouvoir royal</w:t>
+      </w:r>
+      <w:r>
+        <w:rPr>
+          <w:sz w:val="32"/>
+          <w:szCs w:val="32"/>
+        </w:rPr>
+        <w:t xml:space="preserve"> et de la monarchie absolue comme si au vers 2 Louis XIV a été choisi par Dieu lui-même</w:t>
+      </w:r>
+      <w:r>
+        <w:rPr>
+          <w:sz w:val="32"/>
+          <w:szCs w:val="32"/>
+        </w:rPr>
+        <w:t>.</w:t>
+      </w:r>
+      <w:r>
+        <w:rPr>
+          <w:sz w:val="32"/>
+          <w:szCs w:val="32"/>
+        </w:rPr>
+        <w:t xml:space="preserve"> </w:t>
+      </w:r>
+      <w:r>
+        <w:rPr>
+          <w:sz w:val="32"/>
+          <w:szCs w:val="32"/>
+        </w:rPr>
+        <w:t>Cette exposition</w:t>
+      </w:r>
+      <w:r>
+        <w:rPr>
+          <w:sz w:val="32"/>
+          <w:szCs w:val="32"/>
+        </w:rPr>
+        <w:t xml:space="preserve"> est précise, elle insiste sur la curiosité du Lion</w:t>
+      </w:r>
+      <w:r>
+        <w:rPr>
+          <w:sz w:val="32"/>
+          <w:szCs w:val="32"/>
+        </w:rPr>
+        <w:t>, les deux vers sont en alexandrin, le vers 2 on doit prononcer nations en trois syllabes.</w:t>
+      </w:r>
+      <w:r>
+        <w:rPr>
+          <w:sz w:val="32"/>
+          <w:szCs w:val="32"/>
+        </w:rPr>
+        <w:t xml:space="preserve"> </w:t>
+      </w:r>
+      <w:r>
+        <w:rPr>
+          <w:sz w:val="32"/>
+          <w:szCs w:val="32"/>
+        </w:rPr>
+        <w:t xml:space="preserve">Il faut penser à </w:t>
+      </w:r>
+      <w:r>
+        <w:rPr>
+          <w:sz w:val="32"/>
+          <w:szCs w:val="32"/>
+        </w:rPr>
+        <w:t>mettre en valeur la diérèse</w:t>
+      </w:r>
+      <w:r>
+        <w:rPr>
+          <w:sz w:val="32"/>
+          <w:szCs w:val="32"/>
+        </w:rPr>
+        <w:t xml:space="preserve">. Aux vers 1 et 2 La Fontaine à posé le sujet. </w:t>
+      </w:r>
+    </w:p>
+    <w:p>
+      <w:pPr>
+        <w:pStyle w:val="Paragraphedeliste"/>
+        <w:numPr>
+          <w:ilvl w:val="0"/>
+          <w:numId w:val="5"/>
+        </w:numPr>
+        <w:rPr>
+          <w:sz w:val="32"/>
+          <w:szCs w:val="32"/>
+        </w:rPr>
+      </w:pPr>
+      <w:r>
+        <w:rPr>
+          <w:sz w:val="32"/>
+          <w:szCs w:val="32"/>
+        </w:rPr>
+        <w:t>Aux vers 3 à 14 l’action s’engage</w:t>
+      </w:r>
+      <w:r>
+        <w:rPr>
+          <w:sz w:val="32"/>
+          <w:szCs w:val="32"/>
+        </w:rPr>
+        <w:t> :</w:t>
+      </w:r>
+    </w:p>
+    <w:p>
+      <w:pPr>
+        <w:pStyle w:val="Paragraphedeliste"/>
+        <w:ind w:left="1080"/>
+        <w:rPr>
+          <w:sz w:val="32"/>
+          <w:szCs w:val="32"/>
+        </w:rPr>
+      </w:pPr>
+      <w:r>
+        <w:rPr>
+          <w:sz w:val="32"/>
+          <w:szCs w:val="32"/>
+        </w:rPr>
+        <w:t xml:space="preserve">Au vers 3 le lion envoi des ambassadeurs partout dans </w:t>
+      </w:r>
+      <w:r>
+        <w:rPr>
+          <w:sz w:val="32"/>
+          <w:szCs w:val="32"/>
+        </w:rPr>
+        <w:t>le royaume chargé</w:t>
+      </w:r>
+      <w:r>
+        <w:rPr>
+          <w:sz w:val="32"/>
+          <w:szCs w:val="32"/>
+        </w:rPr>
+        <w:t>s</w:t>
+      </w:r>
+      <w:r>
+        <w:rPr>
+          <w:sz w:val="32"/>
+          <w:szCs w:val="32"/>
+        </w:rPr>
+        <w:t xml:space="preserve"> de son invitation au vers 6</w:t>
+      </w:r>
+      <w:r>
+        <w:rPr>
+          <w:sz w:val="32"/>
+          <w:szCs w:val="32"/>
+        </w:rPr>
+        <w:t xml:space="preserve"> avec son sceau.</w:t>
+      </w:r>
+      <w:r>
+        <w:rPr>
+          <w:sz w:val="32"/>
+          <w:szCs w:val="32"/>
+        </w:rPr>
+        <w:t xml:space="preserve"> Les vers en octosyllabes ont </w:t>
+      </w:r>
+      <w:r>
+        <w:rPr>
+          <w:sz w:val="32"/>
+          <w:szCs w:val="32"/>
+        </w:rPr>
+        <w:t>remplacé</w:t>
+      </w:r>
+      <w:r>
+        <w:rPr>
+          <w:sz w:val="32"/>
+          <w:szCs w:val="32"/>
+        </w:rPr>
+        <w:t xml:space="preserve"> les alexandrins au vers 3</w:t>
+      </w:r>
+      <w:r>
+        <w:rPr>
+          <w:sz w:val="32"/>
+          <w:szCs w:val="32"/>
+        </w:rPr>
+        <w:t>. Ce passage nous donne une vivacité au récit.</w:t>
+      </w:r>
+      <w:r>
+        <w:rPr>
+          <w:sz w:val="32"/>
+          <w:szCs w:val="32"/>
+        </w:rPr>
+        <w:t xml:space="preserve"> Au vers 7 le contenu de la lettre est détaillé. Nous apprenons au vers 8 que l’assemblée que va réunir le roi au vers 9</w:t>
+      </w:r>
+      <w:r>
+        <w:rPr>
+          <w:sz w:val="32"/>
+          <w:szCs w:val="32"/>
+        </w:rPr>
+        <w:t xml:space="preserve">. Au vers 10 nous apprenons que c’est un festin qui </w:t>
+      </w:r>
+      <w:r>
+        <w:rPr>
+          <w:sz w:val="32"/>
+          <w:szCs w:val="32"/>
+        </w:rPr>
+        <w:t>va inaugurer les états généraux.</w:t>
+      </w:r>
+      <w:r>
+        <w:rPr>
+          <w:sz w:val="32"/>
+          <w:szCs w:val="32"/>
+        </w:rPr>
+        <w:t xml:space="preserve"> Le festin est mis en valeur avec les mot</w:t>
+      </w:r>
+      <w:r>
+        <w:rPr>
+          <w:sz w:val="32"/>
+          <w:szCs w:val="32"/>
+        </w:rPr>
+        <w:t xml:space="preserve">s </w:t>
+      </w:r>
+      <w:r>
+        <w:rPr>
+          <w:sz w:val="32"/>
+          <w:szCs w:val="32"/>
+        </w:rPr>
+        <w:t xml:space="preserve">fort grand et les procédés de style de l’hyperbole </w:t>
+      </w:r>
+      <w:r>
+        <w:rPr>
+          <w:sz w:val="32"/>
+          <w:szCs w:val="32"/>
+        </w:rPr>
+        <w:t>et l’</w:t>
+      </w:r>
+      <w:r>
+        <w:rPr>
+          <w:sz w:val="32"/>
+          <w:szCs w:val="32"/>
+        </w:rPr>
+        <w:t>exagération ainsi que l’allitération</w:t>
+      </w:r>
+      <w:r>
+        <w:rPr>
+          <w:sz w:val="32"/>
+          <w:szCs w:val="32"/>
+        </w:rPr>
+        <w:t xml:space="preserve"> montrent que le roi veut exhiber sa puissance au vers 12.</w:t>
+      </w:r>
+      <w:r>
+        <w:rPr>
+          <w:sz w:val="32"/>
+          <w:szCs w:val="32"/>
+        </w:rPr>
+        <w:t xml:space="preserve"> Les temps verbaux qui dominent sont le passé simple et l’imparfait</w:t>
+      </w:r>
+      <w:r>
+        <w:rPr>
+          <w:sz w:val="32"/>
+          <w:szCs w:val="32"/>
+        </w:rPr>
+        <w:t xml:space="preserve"> ainsi qu’un participe présent.</w:t>
+      </w:r>
+    </w:p>
+    <w:p>
+      <w:pPr>
+        <w:pStyle w:val="Paragraphedeliste"/>
+        <w:ind w:left="1080"/>
+        <w:rPr>
+          <w:sz w:val="32"/>
+          <w:szCs w:val="32"/>
+        </w:rPr>
+      </w:pPr>
+    </w:p>
+    <w:p>
+      <w:pPr>
+        <w:pStyle w:val="Paragraphedeliste"/>
+        <w:numPr>
+          <w:ilvl w:val="0"/>
+          <w:numId w:val="5"/>
+        </w:numPr>
+        <w:rPr>
+          <w:sz w:val="32"/>
+          <w:szCs w:val="32"/>
+        </w:rPr>
+      </w:pPr>
+      <w:r>
+        <w:rPr>
+          <w:sz w:val="32"/>
+          <w:szCs w:val="32"/>
+        </w:rPr>
+        <w:t>Temps de cette action : il invite les gens dans son Louvre</w:t>
+      </w:r>
+    </w:p>
+    <w:p>
+      <w:pPr>
+        <w:pStyle w:val="Paragraphedeliste"/>
+        <w:ind w:left="1080"/>
+        <w:rPr>
+          <w:sz w:val="32"/>
+          <w:szCs w:val="32"/>
+        </w:rPr>
+      </w:pPr>
+      <w:r>
+        <w:rPr>
+          <w:sz w:val="32"/>
+          <w:szCs w:val="32"/>
+        </w:rPr>
+        <w:t>Réaction des invités et du roi lorsqu’ils se rendent au Louvre. Au vers 15 nous indique qu’il se dégage de la résidence une odeur pestilentielle</w:t>
+      </w:r>
+      <w:r>
+        <w:rPr>
+          <w:sz w:val="32"/>
+          <w:szCs w:val="32"/>
+        </w:rPr>
+        <w:t>. L’utilisation du charnier évoque à la fois le lieu où l’on met les cadavres mais nous fait penser aussi à un univers avec des règlements de compte et des faits-divers.</w:t>
+      </w:r>
+      <w:r>
+        <w:rPr>
+          <w:sz w:val="32"/>
+          <w:szCs w:val="32"/>
+        </w:rPr>
+        <w:t xml:space="preserve"> A partir du vers 16 l’ours, il est incapable de maitriser sa réaction. Vers 17 on nous fait comprendre que cette réaction n’était pas compatible avec le code en vigueur à la cour et il fut puni au vers 19 avec une sanction </w:t>
+      </w:r>
+      <w:r>
+        <w:rPr>
+          <w:sz w:val="32"/>
+          <w:szCs w:val="32"/>
+        </w:rPr>
+        <w:lastRenderedPageBreak/>
+        <w:t>disproportionnée. Le chatiment est en apparence atténué à l’aide d’une expression avec de l’euphémisme.</w:t>
+      </w:r>
+    </w:p>
+    <w:p>
+      <w:pPr>
+        <w:pStyle w:val="Paragraphedeliste"/>
+        <w:ind w:left="1080"/>
+        <w:rPr>
+          <w:sz w:val="32"/>
+          <w:szCs w:val="32"/>
+        </w:rPr>
+      </w:pPr>
+      <w:r>
+        <w:rPr>
+          <w:sz w:val="32"/>
+          <w:szCs w:val="32"/>
+        </w:rPr>
+        <w:t xml:space="preserve">Aux vers 20 à 24 le singe prend la parole et approuve la décision du roi envers l’ours. Le singe est placé sous le signe de la flatterie et du mensonge, il pousse le mensonge tellement loin que l’odeur est plus agréable que celle d’une fleur. Nous remarquons une antithèse qui souligne ce mensonge aux vers 23-24. Le roi n’y croit pas et condamne le menteur. Le renard est </w:t>
+      </w:r>
+      <w:r>
+        <w:rPr>
+          <w:sz w:val="32"/>
+          <w:szCs w:val="32"/>
+        </w:rPr>
+        <w:t>h</w:t>
+      </w:r>
+      <w:r>
+        <w:rPr>
+          <w:sz w:val="32"/>
+          <w:szCs w:val="32"/>
+        </w:rPr>
+        <w:t xml:space="preserve">abile en prétextant une perte d’odorat et </w:t>
+      </w:r>
+      <w:r>
+        <w:rPr>
+          <w:sz w:val="32"/>
+          <w:szCs w:val="32"/>
+        </w:rPr>
+        <w:t>est épargné.</w:t>
+      </w:r>
+      <w:r>
+        <w:rPr>
+          <w:sz w:val="32"/>
+          <w:szCs w:val="32"/>
+        </w:rPr>
+        <w:t xml:space="preserve"> Il a bien compris que le roi ne supporte pas la contestation, la contestation et la flatterie excessive. Dénouement très rapide qui produit un effet de chute </w:t>
+      </w:r>
+      <w:r>
+        <w:rPr>
+          <w:sz w:val="32"/>
+          <w:szCs w:val="32"/>
+        </w:rPr>
+        <w:t>inattendu</w:t>
+      </w:r>
       <w:bookmarkStart w:id="0" w:name="_GoBack"/>
       <w:bookmarkEnd w:id="0"/>
+      <w:r>
+        <w:rPr>
+          <w:sz w:val="32"/>
+          <w:szCs w:val="32"/>
+        </w:rPr>
+        <w:t>. Deux personnages sont tués et le renard est épargné</w:t>
+      </w:r>
+    </w:p>
+    <w:p>
+      <w:pPr>
+        <w:pStyle w:val="Paragraphedeliste"/>
+        <w:ind w:left="1080"/>
+        <w:rPr>
+          <w:sz w:val="32"/>
+          <w:szCs w:val="32"/>
+        </w:rPr>
+      </w:pPr>
+    </w:p>
+    <w:p>
+      <w:pPr>
+        <w:pStyle w:val="Paragraphedeliste"/>
+        <w:numPr>
+          <w:ilvl w:val="0"/>
+          <w:numId w:val="5"/>
+        </w:numPr>
+        <w:rPr>
+          <w:sz w:val="32"/>
+          <w:szCs w:val="32"/>
+        </w:rPr>
+      </w:pPr>
     </w:p>
     <w:sectPr>
       <w:pgSz w:w="11906" w:h="16838"/>
@@ -547,6 +1288,95 @@
 <file path=word/numbering.xml><?xml version="1.0" encoding="utf-8"?>
 <w:numbering xmlns:wpc="http://schemas.microsoft.com/office/word/2010/wordprocessingCanvas" xmlns:cx="http://schemas.microsoft.com/office/drawing/2014/chartex" xmlns:cx1="http://schemas.microsoft.com/office/drawing/2015/9/8/chartex" xmlns:cx2="http://schemas.microsoft.com/office/drawing/2015/10/21/chartex" xmlns:cx3="http://schemas.microsoft.com/office/drawing/2016/5/9/chartex" xmlns:cx4="http://schemas.microsoft.com/office/drawing/2016/5/10/chartex" xmlns:cx5="http://schemas.microsoft.com/office/drawing/2016/5/11/chartex" xmlns:cx6="http://schemas.microsoft.com/office/drawing/2016/5/12/chartex" xmlns:cx7="http://schemas.microsoft.com/office/drawing/2016/5/13/chartex" xmlns:cx8="http://schemas.microsoft.com/office/drawing/2016/5/14/chartex" xmlns:mc="http://schemas.openxmlformats.org/markup-compatibility/2006" xmlns:aink="http://schemas.microsoft.com/office/drawing/2016/ink" xmlns:am3d="http://schemas.microsoft.com/office/drawing/2017/model3d" xmlns:o="urn:schemas-microsoft-com:office:office" xmlns:r="http://schemas.openxmlformats.org/officeDocument/2006/relationships" xmlns:m="http://schemas.openxmlformats.org/officeDocument/2006/math" xmlns:v="urn:schemas-microsoft-com:vml" xmlns:wp14="http://schemas.microsoft.com/office/word/2010/wordprocessingDrawing" xmlns:wp="http://schemas.openxmlformats.org/drawingml/2006/wordprocessingDrawing" xmlns:w10="urn:schemas-microsoft-com:office:word" xmlns:w="http://schemas.openxmlformats.org/wordprocessingml/2006/main" xmlns:w14="http://schemas.microsoft.com/office/word/2010/wordml" xmlns:w15="http://schemas.microsoft.com/office/word/2012/wordml" xmlns:w16cid="http://schemas.microsoft.com/office/word/2016/wordml/cid" xmlns:w16se="http://schemas.microsoft.com/office/word/2015/wordml/symex" xmlns:wpg="http://schemas.microsoft.com/office/word/2010/wordprocessingGroup" xmlns:wpi="http://schemas.microsoft.com/office/word/2010/wordprocessingInk" xmlns:wne="http://schemas.microsoft.com/office/word/2006/wordml" xmlns:wps="http://schemas.microsoft.com/office/word/2010/wordprocessingShape" mc:Ignorable="w14 w15 w16se w16cid wp14">
   <w:abstractNum w:abstractNumId="0" w15:restartNumberingAfterBreak="0">
+    <w:nsid w:val="1C0512AD"/>
+    <w:multiLevelType w:val="hybridMultilevel"/>
+    <w:tmpl w:val="FCA283CE"/>
+    <w:lvl w:ilvl="0" w:tplc="7B4A284A">
+      <w:start w:val="1"/>
+      <w:numFmt w:val="decimal"/>
+      <w:lvlText w:val="%1)"/>
+      <w:lvlJc w:val="left"/>
+      <w:pPr>
+        <w:ind w:left="1080" w:hanging="360"/>
+      </w:pPr>
+      <w:rPr>
+        <w:rFonts w:hint="default"/>
+      </w:rPr>
+    </w:lvl>
+    <w:lvl w:ilvl="1" w:tplc="040C0019" w:tentative="1">
+      <w:start w:val="1"/>
+      <w:numFmt w:val="lowerLetter"/>
+      <w:lvlText w:val="%2."/>
+      <w:lvlJc w:val="left"/>
+      <w:pPr>
+        <w:ind w:left="1800" w:hanging="360"/>
+      </w:pPr>
+    </w:lvl>
+    <w:lvl w:ilvl="2" w:tplc="040C001B" w:tentative="1">
+      <w:start w:val="1"/>
+      <w:numFmt w:val="lowerRoman"/>
+      <w:lvlText w:val="%3."/>
+      <w:lvlJc w:val="right"/>
+      <w:pPr>
+        <w:ind w:left="2520" w:hanging="180"/>
+      </w:pPr>
+    </w:lvl>
+    <w:lvl w:ilvl="3" w:tplc="040C000F" w:tentative="1">
+      <w:start w:val="1"/>
+      <w:numFmt w:val="decimal"/>
+      <w:lvlText w:val="%4."/>
+      <w:lvlJc w:val="left"/>
+      <w:pPr>
+        <w:ind w:left="3240" w:hanging="360"/>
+      </w:pPr>
+    </w:lvl>
+    <w:lvl w:ilvl="4" w:tplc="040C0019" w:tentative="1">
+      <w:start w:val="1"/>
+      <w:numFmt w:val="lowerLetter"/>
+      <w:lvlText w:val="%5."/>
+      <w:lvlJc w:val="left"/>
+      <w:pPr>
+        <w:ind w:left="3960" w:hanging="360"/>
+      </w:pPr>
+    </w:lvl>
+    <w:lvl w:ilvl="5" w:tplc="040C001B" w:tentative="1">
+      <w:start w:val="1"/>
+      <w:numFmt w:val="lowerRoman"/>
+      <w:lvlText w:val="%6."/>
+      <w:lvlJc w:val="right"/>
+      <w:pPr>
+        <w:ind w:left="4680" w:hanging="180"/>
+      </w:pPr>
+    </w:lvl>
+    <w:lvl w:ilvl="6" w:tplc="040C000F" w:tentative="1">
+      <w:start w:val="1"/>
+      <w:numFmt w:val="decimal"/>
+      <w:lvlText w:val="%7."/>
+      <w:lvlJc w:val="left"/>
+      <w:pPr>
+        <w:ind w:left="5400" w:hanging="360"/>
+      </w:pPr>
+    </w:lvl>
+    <w:lvl w:ilvl="7" w:tplc="040C0019" w:tentative="1">
+      <w:start w:val="1"/>
+      <w:numFmt w:val="lowerLetter"/>
+      <w:lvlText w:val="%8."/>
+      <w:lvlJc w:val="left"/>
+      <w:pPr>
+        <w:ind w:left="6120" w:hanging="360"/>
+      </w:pPr>
+    </w:lvl>
+    <w:lvl w:ilvl="8" w:tplc="040C001B" w:tentative="1">
+      <w:start w:val="1"/>
+      <w:numFmt w:val="lowerRoman"/>
+      <w:lvlText w:val="%9."/>
+      <w:lvlJc w:val="right"/>
+      <w:pPr>
+        <w:ind w:left="6840" w:hanging="180"/>
+      </w:pPr>
+    </w:lvl>
+  </w:abstractNum>
+  <w:abstractNum w:abstractNumId="1" w15:restartNumberingAfterBreak="0">
     <w:nsid w:val="1E8A5E73"/>
     <w:multiLevelType w:val="hybridMultilevel"/>
     <w:tmpl w:val="F99C6CF4"/>
@@ -658,8 +1488,287 @@
       </w:rPr>
     </w:lvl>
   </w:abstractNum>
+  <w:abstractNum w:abstractNumId="2" w15:restartNumberingAfterBreak="0">
+    <w:nsid w:val="36896B53"/>
+    <w:multiLevelType w:val="hybridMultilevel"/>
+    <w:tmpl w:val="D44E48D8"/>
+    <w:lvl w:ilvl="0" w:tplc="040C0015">
+      <w:start w:val="1"/>
+      <w:numFmt w:val="upperLetter"/>
+      <w:lvlText w:val="%1."/>
+      <w:lvlJc w:val="left"/>
+      <w:pPr>
+        <w:ind w:left="720" w:hanging="360"/>
+      </w:pPr>
+      <w:rPr>
+        <w:rFonts w:hint="default"/>
+      </w:rPr>
+    </w:lvl>
+    <w:lvl w:ilvl="1" w:tplc="040C0019" w:tentative="1">
+      <w:start w:val="1"/>
+      <w:numFmt w:val="lowerLetter"/>
+      <w:lvlText w:val="%2."/>
+      <w:lvlJc w:val="left"/>
+      <w:pPr>
+        <w:ind w:left="1440" w:hanging="360"/>
+      </w:pPr>
+    </w:lvl>
+    <w:lvl w:ilvl="2" w:tplc="040C001B" w:tentative="1">
+      <w:start w:val="1"/>
+      <w:numFmt w:val="lowerRoman"/>
+      <w:lvlText w:val="%3."/>
+      <w:lvlJc w:val="right"/>
+      <w:pPr>
+        <w:ind w:left="2160" w:hanging="180"/>
+      </w:pPr>
+    </w:lvl>
+    <w:lvl w:ilvl="3" w:tplc="040C000F" w:tentative="1">
+      <w:start w:val="1"/>
+      <w:numFmt w:val="decimal"/>
+      <w:lvlText w:val="%4."/>
+      <w:lvlJc w:val="left"/>
+      <w:pPr>
+        <w:ind w:left="2880" w:hanging="360"/>
+      </w:pPr>
+    </w:lvl>
+    <w:lvl w:ilvl="4" w:tplc="040C0019" w:tentative="1">
+      <w:start w:val="1"/>
+      <w:numFmt w:val="lowerLetter"/>
+      <w:lvlText w:val="%5."/>
+      <w:lvlJc w:val="left"/>
+      <w:pPr>
+        <w:ind w:left="3600" w:hanging="360"/>
+      </w:pPr>
+    </w:lvl>
+    <w:lvl w:ilvl="5" w:tplc="040C001B" w:tentative="1">
+      <w:start w:val="1"/>
+      <w:numFmt w:val="lowerRoman"/>
+      <w:lvlText w:val="%6."/>
+      <w:lvlJc w:val="right"/>
+      <w:pPr>
+        <w:ind w:left="4320" w:hanging="180"/>
+      </w:pPr>
+    </w:lvl>
+    <w:lvl w:ilvl="6" w:tplc="040C000F" w:tentative="1">
+      <w:start w:val="1"/>
+      <w:numFmt w:val="decimal"/>
+      <w:lvlText w:val="%7."/>
+      <w:lvlJc w:val="left"/>
+      <w:pPr>
+        <w:ind w:left="5040" w:hanging="360"/>
+      </w:pPr>
+    </w:lvl>
+    <w:lvl w:ilvl="7" w:tplc="040C0019" w:tentative="1">
+      <w:start w:val="1"/>
+      <w:numFmt w:val="lowerLetter"/>
+      <w:lvlText w:val="%8."/>
+      <w:lvlJc w:val="left"/>
+      <w:pPr>
+        <w:ind w:left="5760" w:hanging="360"/>
+      </w:pPr>
+    </w:lvl>
+    <w:lvl w:ilvl="8" w:tplc="040C001B" w:tentative="1">
+      <w:start w:val="1"/>
+      <w:numFmt w:val="lowerRoman"/>
+      <w:lvlText w:val="%9."/>
+      <w:lvlJc w:val="right"/>
+      <w:pPr>
+        <w:ind w:left="6480" w:hanging="180"/>
+      </w:pPr>
+    </w:lvl>
+  </w:abstractNum>
+  <w:abstractNum w:abstractNumId="3" w15:restartNumberingAfterBreak="0">
+    <w:nsid w:val="4CA35FB0"/>
+    <w:multiLevelType w:val="hybridMultilevel"/>
+    <w:tmpl w:val="AF3880F0"/>
+    <w:lvl w:ilvl="0" w:tplc="040C0011">
+      <w:start w:val="1"/>
+      <w:numFmt w:val="decimal"/>
+      <w:lvlText w:val="%1)"/>
+      <w:lvlJc w:val="left"/>
+      <w:pPr>
+        <w:ind w:left="720" w:hanging="360"/>
+      </w:pPr>
+      <w:rPr>
+        <w:rFonts w:hint="default"/>
+      </w:rPr>
+    </w:lvl>
+    <w:lvl w:ilvl="1" w:tplc="040C0019" w:tentative="1">
+      <w:start w:val="1"/>
+      <w:numFmt w:val="lowerLetter"/>
+      <w:lvlText w:val="%2."/>
+      <w:lvlJc w:val="left"/>
+      <w:pPr>
+        <w:ind w:left="1440" w:hanging="360"/>
+      </w:pPr>
+    </w:lvl>
+    <w:lvl w:ilvl="2" w:tplc="040C001B" w:tentative="1">
+      <w:start w:val="1"/>
+      <w:numFmt w:val="lowerRoman"/>
+      <w:lvlText w:val="%3."/>
+      <w:lvlJc w:val="right"/>
+      <w:pPr>
+        <w:ind w:left="2160" w:hanging="180"/>
+      </w:pPr>
+    </w:lvl>
+    <w:lvl w:ilvl="3" w:tplc="040C000F" w:tentative="1">
+      <w:start w:val="1"/>
+      <w:numFmt w:val="decimal"/>
+      <w:lvlText w:val="%4."/>
+      <w:lvlJc w:val="left"/>
+      <w:pPr>
+        <w:ind w:left="2880" w:hanging="360"/>
+      </w:pPr>
+    </w:lvl>
+    <w:lvl w:ilvl="4" w:tplc="040C0019" w:tentative="1">
+      <w:start w:val="1"/>
+      <w:numFmt w:val="lowerLetter"/>
+      <w:lvlText w:val="%5."/>
+      <w:lvlJc w:val="left"/>
+      <w:pPr>
+        <w:ind w:left="3600" w:hanging="360"/>
+      </w:pPr>
+    </w:lvl>
+    <w:lvl w:ilvl="5" w:tplc="040C001B" w:tentative="1">
+      <w:start w:val="1"/>
+      <w:numFmt w:val="lowerRoman"/>
+      <w:lvlText w:val="%6."/>
+      <w:lvlJc w:val="right"/>
+      <w:pPr>
+        <w:ind w:left="4320" w:hanging="180"/>
+      </w:pPr>
+    </w:lvl>
+    <w:lvl w:ilvl="6" w:tplc="040C000F" w:tentative="1">
+      <w:start w:val="1"/>
+      <w:numFmt w:val="decimal"/>
+      <w:lvlText w:val="%7."/>
+      <w:lvlJc w:val="left"/>
+      <w:pPr>
+        <w:ind w:left="5040" w:hanging="360"/>
+      </w:pPr>
+    </w:lvl>
+    <w:lvl w:ilvl="7" w:tplc="040C0019" w:tentative="1">
+      <w:start w:val="1"/>
+      <w:numFmt w:val="lowerLetter"/>
+      <w:lvlText w:val="%8."/>
+      <w:lvlJc w:val="left"/>
+      <w:pPr>
+        <w:ind w:left="5760" w:hanging="360"/>
+      </w:pPr>
+    </w:lvl>
+    <w:lvl w:ilvl="8" w:tplc="040C001B" w:tentative="1">
+      <w:start w:val="1"/>
+      <w:numFmt w:val="lowerRoman"/>
+      <w:lvlText w:val="%9."/>
+      <w:lvlJc w:val="right"/>
+      <w:pPr>
+        <w:ind w:left="6480" w:hanging="180"/>
+      </w:pPr>
+    </w:lvl>
+  </w:abstractNum>
+  <w:abstractNum w:abstractNumId="4" w15:restartNumberingAfterBreak="0">
+    <w:nsid w:val="7FD14189"/>
+    <w:multiLevelType w:val="hybridMultilevel"/>
+    <w:tmpl w:val="2458902E"/>
+    <w:lvl w:ilvl="0" w:tplc="2E5E3614">
+      <w:start w:val="1"/>
+      <w:numFmt w:val="lowerLetter"/>
+      <w:lvlText w:val="%1)"/>
+      <w:lvlJc w:val="left"/>
+      <w:pPr>
+        <w:ind w:left="1080" w:hanging="360"/>
+      </w:pPr>
+      <w:rPr>
+        <w:rFonts w:hint="default"/>
+      </w:rPr>
+    </w:lvl>
+    <w:lvl w:ilvl="1" w:tplc="040C0019" w:tentative="1">
+      <w:start w:val="1"/>
+      <w:numFmt w:val="lowerLetter"/>
+      <w:lvlText w:val="%2."/>
+      <w:lvlJc w:val="left"/>
+      <w:pPr>
+        <w:ind w:left="1800" w:hanging="360"/>
+      </w:pPr>
+    </w:lvl>
+    <w:lvl w:ilvl="2" w:tplc="040C001B" w:tentative="1">
+      <w:start w:val="1"/>
+      <w:numFmt w:val="lowerRoman"/>
+      <w:lvlText w:val="%3."/>
+      <w:lvlJc w:val="right"/>
+      <w:pPr>
+        <w:ind w:left="2520" w:hanging="180"/>
+      </w:pPr>
+    </w:lvl>
+    <w:lvl w:ilvl="3" w:tplc="040C000F" w:tentative="1">
+      <w:start w:val="1"/>
+      <w:numFmt w:val="decimal"/>
+      <w:lvlText w:val="%4."/>
+      <w:lvlJc w:val="left"/>
+      <w:pPr>
+        <w:ind w:left="3240" w:hanging="360"/>
+      </w:pPr>
+    </w:lvl>
+    <w:lvl w:ilvl="4" w:tplc="040C0019" w:tentative="1">
+      <w:start w:val="1"/>
+      <w:numFmt w:val="lowerLetter"/>
+      <w:lvlText w:val="%5."/>
+      <w:lvlJc w:val="left"/>
+      <w:pPr>
+        <w:ind w:left="3960" w:hanging="360"/>
+      </w:pPr>
+    </w:lvl>
+    <w:lvl w:ilvl="5" w:tplc="040C001B" w:tentative="1">
+      <w:start w:val="1"/>
+      <w:numFmt w:val="lowerRoman"/>
+      <w:lvlText w:val="%6."/>
+      <w:lvlJc w:val="right"/>
+      <w:pPr>
+        <w:ind w:left="4680" w:hanging="180"/>
+      </w:pPr>
+    </w:lvl>
+    <w:lvl w:ilvl="6" w:tplc="040C000F" w:tentative="1">
+      <w:start w:val="1"/>
+      <w:numFmt w:val="decimal"/>
+      <w:lvlText w:val="%7."/>
+      <w:lvlJc w:val="left"/>
+      <w:pPr>
+        <w:ind w:left="5400" w:hanging="360"/>
+      </w:pPr>
+    </w:lvl>
+    <w:lvl w:ilvl="7" w:tplc="040C0019" w:tentative="1">
+      <w:start w:val="1"/>
+      <w:numFmt w:val="lowerLetter"/>
+      <w:lvlText w:val="%8."/>
+      <w:lvlJc w:val="left"/>
+      <w:pPr>
+        <w:ind w:left="6120" w:hanging="360"/>
+      </w:pPr>
+    </w:lvl>
+    <w:lvl w:ilvl="8" w:tplc="040C001B" w:tentative="1">
+      <w:start w:val="1"/>
+      <w:numFmt w:val="lowerRoman"/>
+      <w:lvlText w:val="%9."/>
+      <w:lvlJc w:val="right"/>
+      <w:pPr>
+        <w:ind w:left="6840" w:hanging="180"/>
+      </w:pPr>
+    </w:lvl>
+  </w:abstractNum>
   <w:num w:numId="1">
+    <w:abstractNumId w:val="1"/>
+  </w:num>
+  <w:num w:numId="2">
+    <w:abstractNumId w:val="2"/>
+  </w:num>
+  <w:num w:numId="3">
     <w:abstractNumId w:val="0"/>
+  </w:num>
+  <w:num w:numId="4">
+    <w:abstractNumId w:val="3"/>
+  </w:num>
+  <w:num w:numId="5">
+    <w:abstractNumId w:val="4"/>
   </w:num>
 </w:numbering>
 </file>

</xml_diff>